<commit_message>
finalized the feature selection techniques
</commit_message>
<xml_diff>
--- a/My Doc/notes.docx
+++ b/My Doc/notes.docx
@@ -19,7 +19,23 @@
     </w:p>
     <w:p>
       <w:r>
-        <w:t>When building a machine learning model in real-life, it’s almost rare that all the variables in the dataset are useful to build a model. Adding redundant variables reduces the generalization capability of the model and may also reduce the overall accuracy of a classifier. Furthermore adding more and more variables to a model increases the overall complexity of the model.</w:t>
+        <w:t xml:space="preserve">When building a machine learning model in real-life, </w:t>
+      </w:r>
+      <w:proofErr w:type="gramStart"/>
+      <w:r>
+        <w:t>it’s</w:t>
+      </w:r>
+      <w:proofErr w:type="gramEnd"/>
+      <w:r>
+        <w:t xml:space="preserve"> almost rare that all the variables in the dataset are useful to build a model. Adding redundant variables reduces the generalization capability of the model and may also reduce the overall accuracy of a classifier. </w:t>
+      </w:r>
+      <w:proofErr w:type="gramStart"/>
+      <w:r>
+        <w:t>Furthermore</w:t>
+      </w:r>
+      <w:proofErr w:type="gramEnd"/>
+      <w:r>
+        <w:t xml:space="preserve"> adding more and more variables to a model increases the overall complexity of the model.</w:t>
       </w:r>
       <w:r>
         <w:t xml:space="preserve">[1] </w:t>
@@ -138,7 +154,29 @@
           <w:szCs w:val="23"/>
           <w:lang w:bidi="si-LK"/>
         </w:rPr>
-        <w:t> These techniques can be used for labeled data, and are used to identify the relevant features for increasing the efficiency of supervised models like classification and regression.</w:t>
+        <w:t xml:space="preserve"> These techniques can be used for labeled </w:t>
+      </w:r>
+      <w:proofErr w:type="gramStart"/>
+      <w:r>
+        <w:rPr>
+          <w:rFonts w:ascii="Arial" w:eastAsia="Times New Roman" w:hAnsi="Arial" w:cs="Arial"/>
+          <w:color w:val="595858"/>
+          <w:sz w:val="23"/>
+          <w:szCs w:val="23"/>
+          <w:lang w:bidi="si-LK"/>
+        </w:rPr>
+        <w:t>data, and</w:t>
+      </w:r>
+      <w:proofErr w:type="gramEnd"/>
+      <w:r>
+        <w:rPr>
+          <w:rFonts w:ascii="Arial" w:eastAsia="Times New Roman" w:hAnsi="Arial" w:cs="Arial"/>
+          <w:color w:val="595858"/>
+          <w:sz w:val="23"/>
+          <w:szCs w:val="23"/>
+          <w:lang w:bidi="si-LK"/>
+        </w:rPr>
+        <w:t xml:space="preserve"> are used to identify the relevant features for increasing the efficiency of supervised models like classification and regression.</w:t>
       </w:r>
     </w:p>
     <w:p/>
@@ -194,6 +232,23 @@
       </w:r>
     </w:p>
     <w:p/>
+    <w:p/>
+    <w:p>
+      <w:r>
+        <w:t>Feature importance and weight determination</w:t>
+      </w:r>
+      <w:r>
+        <w:br/>
+      </w:r>
+      <w:hyperlink r:id="rId5" w:history="1">
+        <w:r>
+          <w:rPr>
+            <w:rStyle w:val="Hyperlink"/>
+          </w:rPr>
+          <w:t>https://machinelearningmastery.com/calculate-feature-importance-with-python/</w:t>
+        </w:r>
+      </w:hyperlink>
+    </w:p>
     <w:p/>
     <w:p/>
     <w:p>
@@ -214,7 +269,6 @@
           <w:sz w:val="48"/>
           <w:szCs w:val="48"/>
         </w:rPr>
-        <w:lastRenderedPageBreak/>
         <w:t>Detecting Multicollinearity with VIF – Python</w:t>
       </w:r>
     </w:p>
@@ -243,8 +297,21 @@
           <w:szCs w:val="23"/>
           <w:bdr w:val="none" w:sz="0" w:space="0" w:color="auto" w:frame="1"/>
         </w:rPr>
-        <w:t>Last Updated :</w:t>
-      </w:r>
+        <w:t xml:space="preserve">Last </w:t>
+      </w:r>
+      <w:proofErr w:type="gramStart"/>
+      <w:r>
+        <w:rPr>
+          <w:rStyle w:val="Strong1"/>
+          <w:rFonts w:ascii="Arial" w:hAnsi="Arial" w:cs="Arial"/>
+          <w:color w:val="273239"/>
+          <w:sz w:val="23"/>
+          <w:szCs w:val="23"/>
+          <w:bdr w:val="none" w:sz="0" w:space="0" w:color="auto" w:frame="1"/>
+        </w:rPr>
+        <w:t>Updated :</w:t>
+      </w:r>
+      <w:proofErr w:type="gramEnd"/>
       <w:r>
         <w:rPr>
           <w:rFonts w:ascii="Arial" w:hAnsi="Arial" w:cs="Arial"/>
@@ -296,17 +363,9 @@
           <w:szCs w:val="26"/>
           <w:bdr w:val="none" w:sz="0" w:space="0" w:color="auto" w:frame="1"/>
         </w:rPr>
-        <w:t>Variance Inflation Factor</w:t>
-      </w:r>
-      <w:r>
-        <w:rPr>
-          <w:rFonts w:ascii="var(--font-din)" w:hAnsi="var(--font-din)"/>
-          <w:color w:val="40424E"/>
-          <w:sz w:val="26"/>
-          <w:szCs w:val="26"/>
-        </w:rPr>
-        <w:t>(</w:t>
-      </w:r>
+        <w:t xml:space="preserve">Variance Inflation </w:t>
+      </w:r>
+      <w:proofErr w:type="gramStart"/>
       <w:r>
         <w:rPr>
           <w:rStyle w:val="Strong"/>
@@ -316,7 +375,7 @@
           <w:szCs w:val="26"/>
           <w:bdr w:val="none" w:sz="0" w:space="0" w:color="auto" w:frame="1"/>
         </w:rPr>
-        <w:t>VIF</w:t>
+        <w:t>Factor</w:t>
       </w:r>
       <w:r>
         <w:rPr>
@@ -325,6 +384,27 @@
           <w:sz w:val="26"/>
           <w:szCs w:val="26"/>
         </w:rPr>
+        <w:t>(</w:t>
+      </w:r>
+      <w:proofErr w:type="gramEnd"/>
+      <w:r>
+        <w:rPr>
+          <w:rStyle w:val="Strong"/>
+          <w:rFonts w:ascii="var(--font-din)" w:hAnsi="var(--font-din)"/>
+          <w:color w:val="40424E"/>
+          <w:sz w:val="26"/>
+          <w:szCs w:val="26"/>
+          <w:bdr w:val="none" w:sz="0" w:space="0" w:color="auto" w:frame="1"/>
+        </w:rPr>
+        <w:t>VIF</w:t>
+      </w:r>
+      <w:r>
+        <w:rPr>
+          <w:rFonts w:ascii="var(--font-din)" w:hAnsi="var(--font-din)"/>
+          <w:color w:val="40424E"/>
+          <w:sz w:val="26"/>
+          <w:szCs w:val="26"/>
+        </w:rPr>
         <w:t>).</w:t>
       </w:r>
     </w:p>
@@ -348,8 +428,39 @@
           <w:sz w:val="26"/>
           <w:szCs w:val="26"/>
         </w:rPr>
-        <w:t>In VIF method, we pick each feature and regress it against all of the other features. For each regression, the factor is calculated as :</w:t>
-      </w:r>
+        <w:t xml:space="preserve">In VIF method, we pick each feature and regress it against </w:t>
+      </w:r>
+      <w:proofErr w:type="gramStart"/>
+      <w:r>
+        <w:rPr>
+          <w:rFonts w:ascii="var(--font-din)" w:hAnsi="var(--font-din)"/>
+          <w:color w:val="40424E"/>
+          <w:sz w:val="26"/>
+          <w:szCs w:val="26"/>
+        </w:rPr>
+        <w:t>all of</w:t>
+      </w:r>
+      <w:proofErr w:type="gramEnd"/>
+      <w:r>
+        <w:rPr>
+          <w:rFonts w:ascii="var(--font-din)" w:hAnsi="var(--font-din)"/>
+          <w:color w:val="40424E"/>
+          <w:sz w:val="26"/>
+          <w:szCs w:val="26"/>
+        </w:rPr>
+        <w:t xml:space="preserve"> the other features. For each regression, the factor is calculated </w:t>
+      </w:r>
+      <w:proofErr w:type="gramStart"/>
+      <w:r>
+        <w:rPr>
+          <w:rFonts w:ascii="var(--font-din)" w:hAnsi="var(--font-din)"/>
+          <w:color w:val="40424E"/>
+          <w:sz w:val="26"/>
+          <w:szCs w:val="26"/>
+        </w:rPr>
+        <w:t>as :</w:t>
+      </w:r>
+      <w:proofErr w:type="gramEnd"/>
     </w:p>
     <w:p>
       <w:pPr>
@@ -462,7 +573,7 @@
         </w:rPr>
         <w:t>Where, </w:t>
       </w:r>
-      <w:hyperlink r:id="rId5" w:tgtFrame="_blank" w:history="1">
+      <w:hyperlink r:id="rId6" w:tgtFrame="_blank" w:history="1">
         <w:r>
           <w:rPr>
             <w:rStyle w:val="Hyperlink"/>
@@ -486,17 +597,63 @@
     </w:p>
     <w:p/>
     <w:p/>
-    <w:p/>
-    <w:p>
-      <w:r>
-        <w:t>Feature selection using lasso regularization[3]\</w:t>
-      </w:r>
-    </w:p>
-    <w:p/>
-    <w:p/>
-    <w:p>
-      <w:r>
-        <w:t xml:space="preserve">We don’t have class imbalanced problem, because dataset includes </w:t>
+    <w:p>
+      <w:r>
+        <w:rPr>
+          <w:rFonts w:ascii="Arial" w:hAnsi="Arial" w:cs="Arial"/>
+          <w:color w:val="424446"/>
+          <w:sz w:val="23"/>
+          <w:szCs w:val="23"/>
+          <w:shd w:val="clear" w:color="auto" w:fill="FFFFFF"/>
+        </w:rPr>
+        <w:t>A VIF between 5 and 10 indicates high correlation that may be problematic. And if the VIF goes above 10, you can assume that the regression coefficients are poorly estimated due to multicollinearity.</w:t>
+      </w:r>
+      <w:r>
+        <w:t xml:space="preserve"> </w:t>
+      </w:r>
+    </w:p>
+    <w:p>
+      <w:r>
+        <w:t>[</w:t>
+      </w:r>
+      <w:r>
+        <w:t>https://blog.minitab.com/en/understanding-statistics/handling-multicollinearity-in-regression-analysis#:~:text=If%20the%20VIF%20is%20equal,predictors%20may%20be%20moderately%20correlated.&amp;text=And%20if%20the%20VIF%20goes,poorly%20estimated%20due%20to%20multicollinearity.</w:t>
+      </w:r>
+      <w:r>
+        <w:t>]</w:t>
+      </w:r>
+      <w:r>
+        <w:br/>
+      </w:r>
+    </w:p>
+    <w:p/>
+    <w:p/>
+    <w:p>
+      <w:r>
+        <w:t xml:space="preserve">Feature selection using lasso </w:t>
+      </w:r>
+      <w:proofErr w:type="gramStart"/>
+      <w:r>
+        <w:t>regularization[</w:t>
+      </w:r>
+      <w:proofErr w:type="gramEnd"/>
+      <w:r>
+        <w:t>3]\</w:t>
+      </w:r>
+    </w:p>
+    <w:p/>
+    <w:p/>
+    <w:p>
+      <w:r>
+        <w:t xml:space="preserve">We </w:t>
+      </w:r>
+      <w:proofErr w:type="gramStart"/>
+      <w:r>
+        <w:t>don’t</w:t>
+      </w:r>
+      <w:proofErr w:type="gramEnd"/>
+      <w:r>
+        <w:t xml:space="preserve"> have class imbalanced problem, because dataset includes </w:t>
       </w:r>
       <w:r>
         <w:t>4897</w:t>
@@ -511,7 +668,6 @@
         <w:t xml:space="preserve"> legitimate websites. Almost 50% for each class</w:t>
       </w:r>
     </w:p>
-    <w:p/>
     <w:p/>
     <w:p/>
     <w:p>
@@ -526,28 +682,73 @@
           <w:b/>
           <w:bCs/>
         </w:rPr>
-        <w:t>Future works</w:t>
-      </w:r>
-    </w:p>
-    <w:p>
-      <w:r>
-        <w:t>To integrate all the feature extraction codes and build a website for facilitating the phishing detection</w:t>
-      </w:r>
-    </w:p>
-    <w:p/>
-    <w:p/>
-    <w:p>
-      <w:pPr>
+        <w:lastRenderedPageBreak/>
+        <w:t>mean absolute difference (MAD</w:t>
+      </w:r>
+      <w:r>
         <w:rPr>
           <w:b/>
           <w:bCs/>
         </w:rPr>
-      </w:pPr>
-      <w:r>
+        <w:t>)</w:t>
+      </w:r>
+    </w:p>
+    <w:p>
+      <w:r>
+        <w:t>‘The mean absolute difference (MAD) computes the absolute difference from the mean value. The main difference between the variance and MAD measures is the absence of the square in the latter. The MAD, like the variance, is also a scale variant. This means that higher the MAD, higher the discriminatory power.</w:t>
+      </w:r>
+    </w:p>
+    <w:p>
+      <w:hyperlink r:id="rId7" w:history="1">
+        <w:r>
+          <w:rPr>
+            <w:rStyle w:val="Hyperlink"/>
+          </w:rPr>
+          <w:t>https://www.sciencedirect.com/science/article/abs/pii/S0167865512001870</w:t>
+        </w:r>
+      </w:hyperlink>
+    </w:p>
+    <w:p/>
+    <w:p/>
+    <w:p>
+      <w:pPr>
         <w:rPr>
           <w:b/>
           <w:bCs/>
         </w:rPr>
+      </w:pPr>
+      <w:r>
+        <w:rPr>
+          <w:b/>
+          <w:bCs/>
+        </w:rPr>
+        <w:t>Future works</w:t>
+      </w:r>
+    </w:p>
+    <w:p>
+      <w:r>
+        <w:t xml:space="preserve">To integrate all the feature extraction codes and build a website for facilitating the phishing </w:t>
+      </w:r>
+      <w:proofErr w:type="gramStart"/>
+      <w:r>
+        <w:t>detection</w:t>
+      </w:r>
+      <w:proofErr w:type="gramEnd"/>
+    </w:p>
+    <w:p/>
+    <w:p/>
+    <w:p>
+      <w:pPr>
+        <w:rPr>
+          <w:b/>
+          <w:bCs/>
+        </w:rPr>
+      </w:pPr>
+      <w:r>
+        <w:rPr>
+          <w:b/>
+          <w:bCs/>
+        </w:rPr>
         <w:t>References</w:t>
       </w:r>
     </w:p>
@@ -560,7 +761,7 @@
       <w:r>
         <w:t xml:space="preserve">[1] </w:t>
       </w:r>
-      <w:hyperlink r:id="rId6" w:history="1">
+      <w:hyperlink r:id="rId8" w:history="1">
         <w:r>
           <w:rPr>
             <w:rStyle w:val="Hyperlink"/>
@@ -581,7 +782,7 @@
         </w:rPr>
         <w:t xml:space="preserve">[2] </w:t>
       </w:r>
-      <w:hyperlink r:id="rId7" w:history="1">
+      <w:hyperlink r:id="rId9" w:history="1">
         <w:r>
           <w:rPr>
             <w:rStyle w:val="Hyperlink"/>
@@ -600,10 +801,9 @@
         <w:rPr>
           <w:rStyle w:val="Hyperlink"/>
         </w:rPr>
-        <w:lastRenderedPageBreak/>
         <w:t xml:space="preserve">[3] </w:t>
       </w:r>
-      <w:hyperlink r:id="rId8" w:history="1">
+      <w:hyperlink r:id="rId10" w:history="1">
         <w:r>
           <w:rPr>
             <w:rStyle w:val="Hyperlink"/>

</xml_diff>

<commit_message>
decision tree classifier complete
</commit_message>
<xml_diff>
--- a/My Doc/notes.docx
+++ b/My Doc/notes.docx
@@ -683,14 +683,7 @@
           <w:bCs/>
         </w:rPr>
         <w:lastRenderedPageBreak/>
-        <w:t>mean absolute difference (MAD</w:t>
-      </w:r>
-      <w:r>
-        <w:rPr>
-          <w:b/>
-          <w:bCs/>
-        </w:rPr>
-        <w:t>)</w:t>
+        <w:t>mean absolute difference (MAD)</w:t>
       </w:r>
     </w:p>
     <w:p>
@@ -699,6 +692,11 @@
       </w:r>
     </w:p>
     <w:p>
+      <w:pPr>
+        <w:rPr>
+          <w:rStyle w:val="Hyperlink"/>
+        </w:rPr>
+      </w:pPr>
       <w:hyperlink r:id="rId7" w:history="1">
         <w:r>
           <w:rPr>
@@ -708,6 +706,244 @@
         </w:r>
       </w:hyperlink>
     </w:p>
+    <w:p>
+      <w:pPr>
+        <w:rPr>
+          <w:rStyle w:val="Hyperlink"/>
+        </w:rPr>
+      </w:pPr>
+    </w:p>
+    <w:p>
+      <w:pPr>
+        <w:rPr>
+          <w:rStyle w:val="Hyperlink"/>
+        </w:rPr>
+      </w:pPr>
+    </w:p>
+    <w:p>
+      <w:pPr>
+        <w:rPr>
+          <w:rStyle w:val="Hyperlink"/>
+        </w:rPr>
+      </w:pPr>
+      <w:r>
+        <w:rPr>
+          <w:rStyle w:val="Hyperlink"/>
+        </w:rPr>
+        <w:t>ROC curves and precision-recall curves</w:t>
+      </w:r>
+    </w:p>
+    <w:p>
+      <w:pPr>
+        <w:numPr>
+          <w:ilvl w:val="0"/>
+          <w:numId w:val="2"/>
+        </w:numPr>
+        <w:shd w:val="clear" w:color="auto" w:fill="FFFFFF"/>
+        <w:spacing w:after="0" w:line="240" w:lineRule="auto"/>
+        <w:textAlignment w:val="baseline"/>
+        <w:rPr>
+          <w:rFonts w:ascii="Helvetica" w:eastAsia="Times New Roman" w:hAnsi="Helvetica" w:cs="Times New Roman"/>
+          <w:color w:val="555555"/>
+          <w:sz w:val="23"/>
+          <w:szCs w:val="23"/>
+          <w:lang w:bidi="si-LK"/>
+        </w:rPr>
+      </w:pPr>
+      <w:r>
+        <w:rPr>
+          <w:rFonts w:ascii="Helvetica" w:eastAsia="Times New Roman" w:hAnsi="Helvetica" w:cs="Times New Roman"/>
+          <w:color w:val="555555"/>
+          <w:sz w:val="23"/>
+          <w:szCs w:val="23"/>
+          <w:lang w:bidi="si-LK"/>
+        </w:rPr>
+        <w:t>ROC curves are appropriate when the observations are balanced between each class, whereas precision-recall curves are appropriate for imbalanced datasets.</w:t>
+      </w:r>
+    </w:p>
+    <w:p>
+      <w:pPr>
+        <w:rPr>
+          <w:rStyle w:val="Hyperlink"/>
+        </w:rPr>
+      </w:pPr>
+      <w:hyperlink r:id="rId8" w:history="1">
+        <w:r>
+          <w:rPr>
+            <w:rStyle w:val="Hyperlink"/>
+          </w:rPr>
+          <w:t>https://machinelearningmastery.com/roc-curves-and-precision-recall-curves-for-classification-in-python/</w:t>
+        </w:r>
+      </w:hyperlink>
+    </w:p>
+    <w:p>
+      <w:pPr>
+        <w:rPr>
+          <w:rStyle w:val="Hyperlink"/>
+        </w:rPr>
+      </w:pPr>
+    </w:p>
+    <w:p>
+      <w:pPr>
+        <w:rPr>
+          <w:rStyle w:val="Hyperlink"/>
+        </w:rPr>
+      </w:pPr>
+    </w:p>
+    <w:p>
+      <w:pPr>
+        <w:rPr>
+          <w:rStyle w:val="Hyperlink"/>
+        </w:rPr>
+      </w:pPr>
+    </w:p>
+    <w:p>
+      <w:pPr>
+        <w:rPr>
+          <w:rStyle w:val="Hyperlink"/>
+        </w:rPr>
+      </w:pPr>
+    </w:p>
+    <w:p>
+      <w:pPr>
+        <w:rPr>
+          <w:rStyle w:val="Hyperlink"/>
+        </w:rPr>
+      </w:pPr>
+    </w:p>
+    <w:p>
+      <w:pPr>
+        <w:pStyle w:val="gz"/>
+        <w:shd w:val="clear" w:color="auto" w:fill="FFFFFF"/>
+        <w:spacing w:before="480" w:beforeAutospacing="0" w:after="0" w:afterAutospacing="0" w:line="480" w:lineRule="atLeast"/>
+        <w:rPr>
+          <w:rFonts w:ascii="Georgia" w:hAnsi="Georgia"/>
+          <w:color w:val="292929"/>
+          <w:spacing w:val="-1"/>
+          <w:sz w:val="32"/>
+          <w:szCs w:val="32"/>
+        </w:rPr>
+      </w:pPr>
+      <w:hyperlink r:id="rId9" w:history="1">
+        <w:r>
+          <w:rPr>
+            <w:rStyle w:val="Hyperlink"/>
+            <w:rFonts w:ascii="Georgia" w:hAnsi="Georgia"/>
+            <w:spacing w:val="-1"/>
+            <w:sz w:val="32"/>
+            <w:szCs w:val="32"/>
+          </w:rPr>
+          <w:t>pandas </w:t>
+        </w:r>
+      </w:hyperlink>
+      <w:r>
+        <w:rPr>
+          <w:rFonts w:ascii="Georgia" w:hAnsi="Georgia"/>
+          <w:color w:val="292929"/>
+          <w:spacing w:val="-1"/>
+          <w:sz w:val="32"/>
+          <w:szCs w:val="32"/>
+        </w:rPr>
+        <w:t>— Allows easy manipulation of data structures.</w:t>
+      </w:r>
+    </w:p>
+    <w:p>
+      <w:pPr>
+        <w:pStyle w:val="gz"/>
+        <w:shd w:val="clear" w:color="auto" w:fill="FFFFFF"/>
+        <w:spacing w:before="480" w:beforeAutospacing="0" w:after="0" w:afterAutospacing="0" w:line="480" w:lineRule="atLeast"/>
+        <w:rPr>
+          <w:rFonts w:ascii="Georgia" w:hAnsi="Georgia"/>
+          <w:color w:val="292929"/>
+          <w:spacing w:val="-1"/>
+          <w:sz w:val="32"/>
+          <w:szCs w:val="32"/>
+        </w:rPr>
+      </w:pPr>
+      <w:hyperlink r:id="rId10" w:history="1">
+        <w:proofErr w:type="spellStart"/>
+        <w:r>
+          <w:rPr>
+            <w:rStyle w:val="Hyperlink"/>
+            <w:rFonts w:ascii="Georgia" w:hAnsi="Georgia"/>
+            <w:spacing w:val="-1"/>
+            <w:sz w:val="32"/>
+            <w:szCs w:val="32"/>
+          </w:rPr>
+          <w:t>numpy</w:t>
+        </w:r>
+        <w:proofErr w:type="spellEnd"/>
+        <w:r>
+          <w:rPr>
+            <w:rStyle w:val="Hyperlink"/>
+            <w:rFonts w:ascii="Georgia" w:hAnsi="Georgia"/>
+            <w:spacing w:val="-1"/>
+            <w:sz w:val="32"/>
+            <w:szCs w:val="32"/>
+          </w:rPr>
+          <w:t> </w:t>
+        </w:r>
+      </w:hyperlink>
+      <w:r>
+        <w:rPr>
+          <w:rFonts w:ascii="Georgia" w:hAnsi="Georgia"/>
+          <w:color w:val="292929"/>
+          <w:spacing w:val="-1"/>
+          <w:sz w:val="32"/>
+          <w:szCs w:val="32"/>
+        </w:rPr>
+        <w:t>— Allows scientific computing.</w:t>
+      </w:r>
+    </w:p>
+    <w:p>
+      <w:pPr>
+        <w:pStyle w:val="gz"/>
+        <w:shd w:val="clear" w:color="auto" w:fill="FFFFFF"/>
+        <w:spacing w:before="480" w:beforeAutospacing="0" w:after="0" w:afterAutospacing="0" w:line="480" w:lineRule="atLeast"/>
+        <w:rPr>
+          <w:rFonts w:ascii="Georgia" w:hAnsi="Georgia"/>
+          <w:color w:val="292929"/>
+          <w:spacing w:val="-1"/>
+          <w:sz w:val="32"/>
+          <w:szCs w:val="32"/>
+        </w:rPr>
+      </w:pPr>
+      <w:hyperlink r:id="rId11" w:history="1">
+        <w:proofErr w:type="spellStart"/>
+        <w:r>
+          <w:rPr>
+            <w:rStyle w:val="Hyperlink"/>
+            <w:rFonts w:ascii="Georgia" w:hAnsi="Georgia"/>
+            <w:spacing w:val="-1"/>
+            <w:sz w:val="32"/>
+            <w:szCs w:val="32"/>
+          </w:rPr>
+          <w:t>sklearn</w:t>
+        </w:r>
+        <w:proofErr w:type="spellEnd"/>
+        <w:r>
+          <w:rPr>
+            <w:rStyle w:val="Hyperlink"/>
+            <w:rFonts w:ascii="Georgia" w:hAnsi="Georgia"/>
+            <w:spacing w:val="-1"/>
+            <w:sz w:val="32"/>
+            <w:szCs w:val="32"/>
+          </w:rPr>
+          <w:t> </w:t>
+        </w:r>
+      </w:hyperlink>
+      <w:r>
+        <w:rPr>
+          <w:rFonts w:ascii="Georgia" w:hAnsi="Georgia"/>
+          <w:color w:val="292929"/>
+          <w:spacing w:val="-1"/>
+          <w:sz w:val="32"/>
+          <w:szCs w:val="32"/>
+        </w:rPr>
+        <w:t>— A machine learning library for python.</w:t>
+      </w:r>
+    </w:p>
+    <w:p/>
     <w:p/>
     <w:p/>
     <w:p>
@@ -749,6 +985,7 @@
           <w:b/>
           <w:bCs/>
         </w:rPr>
+        <w:lastRenderedPageBreak/>
         <w:t>References</w:t>
       </w:r>
     </w:p>
@@ -761,7 +998,7 @@
       <w:r>
         <w:t xml:space="preserve">[1] </w:t>
       </w:r>
-      <w:hyperlink r:id="rId8" w:history="1">
+      <w:hyperlink r:id="rId12" w:history="1">
         <w:r>
           <w:rPr>
             <w:rStyle w:val="Hyperlink"/>
@@ -782,7 +1019,7 @@
         </w:rPr>
         <w:t xml:space="preserve">[2] </w:t>
       </w:r>
-      <w:hyperlink r:id="rId9" w:history="1">
+      <w:hyperlink r:id="rId13" w:history="1">
         <w:r>
           <w:rPr>
             <w:rStyle w:val="Hyperlink"/>
@@ -803,7 +1040,7 @@
         </w:rPr>
         <w:t xml:space="preserve">[3] </w:t>
       </w:r>
-      <w:hyperlink r:id="rId10" w:history="1">
+      <w:hyperlink r:id="rId14" w:history="1">
         <w:r>
           <w:rPr>
             <w:rStyle w:val="Hyperlink"/>
@@ -975,8 +1212,160 @@
       </w:rPr>
     </w:lvl>
   </w:abstractNum>
+  <w:abstractNum w:abstractNumId="1" w15:restartNumberingAfterBreak="0">
+    <w:nsid w:val="22D918CB"/>
+    <w:multiLevelType w:val="multilevel"/>
+    <w:tmpl w:val="8C9CDA44"/>
+    <w:lvl w:ilvl="0">
+      <w:start w:val="1"/>
+      <w:numFmt w:val="bullet"/>
+      <w:lvlText w:val=""/>
+      <w:lvlJc w:val="left"/>
+      <w:pPr>
+        <w:tabs>
+          <w:tab w:val="num" w:pos="720"/>
+        </w:tabs>
+        <w:ind w:left="720" w:hanging="360"/>
+      </w:pPr>
+      <w:rPr>
+        <w:rFonts w:ascii="Symbol" w:hAnsi="Symbol" w:hint="default"/>
+        <w:sz w:val="20"/>
+      </w:rPr>
+    </w:lvl>
+    <w:lvl w:ilvl="1" w:tentative="1">
+      <w:start w:val="1"/>
+      <w:numFmt w:val="bullet"/>
+      <w:lvlText w:val=""/>
+      <w:lvlJc w:val="left"/>
+      <w:pPr>
+        <w:tabs>
+          <w:tab w:val="num" w:pos="1440"/>
+        </w:tabs>
+        <w:ind w:left="1440" w:hanging="360"/>
+      </w:pPr>
+      <w:rPr>
+        <w:rFonts w:ascii="Symbol" w:hAnsi="Symbol" w:hint="default"/>
+        <w:sz w:val="20"/>
+      </w:rPr>
+    </w:lvl>
+    <w:lvl w:ilvl="2" w:tentative="1">
+      <w:start w:val="1"/>
+      <w:numFmt w:val="bullet"/>
+      <w:lvlText w:val=""/>
+      <w:lvlJc w:val="left"/>
+      <w:pPr>
+        <w:tabs>
+          <w:tab w:val="num" w:pos="2160"/>
+        </w:tabs>
+        <w:ind w:left="2160" w:hanging="360"/>
+      </w:pPr>
+      <w:rPr>
+        <w:rFonts w:ascii="Symbol" w:hAnsi="Symbol" w:hint="default"/>
+        <w:sz w:val="20"/>
+      </w:rPr>
+    </w:lvl>
+    <w:lvl w:ilvl="3" w:tentative="1">
+      <w:start w:val="1"/>
+      <w:numFmt w:val="bullet"/>
+      <w:lvlText w:val=""/>
+      <w:lvlJc w:val="left"/>
+      <w:pPr>
+        <w:tabs>
+          <w:tab w:val="num" w:pos="2880"/>
+        </w:tabs>
+        <w:ind w:left="2880" w:hanging="360"/>
+      </w:pPr>
+      <w:rPr>
+        <w:rFonts w:ascii="Symbol" w:hAnsi="Symbol" w:hint="default"/>
+        <w:sz w:val="20"/>
+      </w:rPr>
+    </w:lvl>
+    <w:lvl w:ilvl="4" w:tentative="1">
+      <w:start w:val="1"/>
+      <w:numFmt w:val="bullet"/>
+      <w:lvlText w:val=""/>
+      <w:lvlJc w:val="left"/>
+      <w:pPr>
+        <w:tabs>
+          <w:tab w:val="num" w:pos="3600"/>
+        </w:tabs>
+        <w:ind w:left="3600" w:hanging="360"/>
+      </w:pPr>
+      <w:rPr>
+        <w:rFonts w:ascii="Symbol" w:hAnsi="Symbol" w:hint="default"/>
+        <w:sz w:val="20"/>
+      </w:rPr>
+    </w:lvl>
+    <w:lvl w:ilvl="5" w:tentative="1">
+      <w:start w:val="1"/>
+      <w:numFmt w:val="bullet"/>
+      <w:lvlText w:val=""/>
+      <w:lvlJc w:val="left"/>
+      <w:pPr>
+        <w:tabs>
+          <w:tab w:val="num" w:pos="4320"/>
+        </w:tabs>
+        <w:ind w:left="4320" w:hanging="360"/>
+      </w:pPr>
+      <w:rPr>
+        <w:rFonts w:ascii="Symbol" w:hAnsi="Symbol" w:hint="default"/>
+        <w:sz w:val="20"/>
+      </w:rPr>
+    </w:lvl>
+    <w:lvl w:ilvl="6" w:tentative="1">
+      <w:start w:val="1"/>
+      <w:numFmt w:val="bullet"/>
+      <w:lvlText w:val=""/>
+      <w:lvlJc w:val="left"/>
+      <w:pPr>
+        <w:tabs>
+          <w:tab w:val="num" w:pos="5040"/>
+        </w:tabs>
+        <w:ind w:left="5040" w:hanging="360"/>
+      </w:pPr>
+      <w:rPr>
+        <w:rFonts w:ascii="Symbol" w:hAnsi="Symbol" w:hint="default"/>
+        <w:sz w:val="20"/>
+      </w:rPr>
+    </w:lvl>
+    <w:lvl w:ilvl="7" w:tentative="1">
+      <w:start w:val="1"/>
+      <w:numFmt w:val="bullet"/>
+      <w:lvlText w:val=""/>
+      <w:lvlJc w:val="left"/>
+      <w:pPr>
+        <w:tabs>
+          <w:tab w:val="num" w:pos="5760"/>
+        </w:tabs>
+        <w:ind w:left="5760" w:hanging="360"/>
+      </w:pPr>
+      <w:rPr>
+        <w:rFonts w:ascii="Symbol" w:hAnsi="Symbol" w:hint="default"/>
+        <w:sz w:val="20"/>
+      </w:rPr>
+    </w:lvl>
+    <w:lvl w:ilvl="8" w:tentative="1">
+      <w:start w:val="1"/>
+      <w:numFmt w:val="bullet"/>
+      <w:lvlText w:val=""/>
+      <w:lvlJc w:val="left"/>
+      <w:pPr>
+        <w:tabs>
+          <w:tab w:val="num" w:pos="6480"/>
+        </w:tabs>
+        <w:ind w:left="6480" w:hanging="360"/>
+      </w:pPr>
+      <w:rPr>
+        <w:rFonts w:ascii="Symbol" w:hAnsi="Symbol" w:hint="default"/>
+        <w:sz w:val="20"/>
+      </w:rPr>
+    </w:lvl>
+  </w:abstractNum>
   <w:num w:numId="1">
     <w:abstractNumId w:val="0"/>
+  </w:num>
+  <w:num w:numId="2">
+    <w:abstractNumId w:val="1"/>
   </w:num>
 </w:numbering>
 </file>
@@ -1498,6 +1887,20 @@
       <w:bCs/>
     </w:rPr>
   </w:style>
+  <w:style w:type="paragraph" w:customStyle="1" w:styleId="gz">
+    <w:name w:val="gz"/>
+    <w:basedOn w:val="Normal"/>
+    <w:rsid w:val="00581ED9"/>
+    <w:pPr>
+      <w:spacing w:before="100" w:beforeAutospacing="1" w:after="100" w:afterAutospacing="1" w:line="240" w:lineRule="auto"/>
+    </w:pPr>
+    <w:rPr>
+      <w:rFonts w:ascii="Times New Roman" w:eastAsia="Times New Roman" w:hAnsi="Times New Roman" w:cs="Times New Roman"/>
+      <w:sz w:val="24"/>
+      <w:szCs w:val="24"/>
+      <w:lang w:bidi="si-LK"/>
+    </w:rPr>
+  </w:style>
 </w:styles>
 </file>
 

</xml_diff>